<commit_message>
03. Supplement Graph to Make It Strongly-Connected
</commit_message>
<xml_diff>
--- a/09. ADVANCED GRAPH ALGORITHMS - PART II/Exercises/09. Advanced-Graph-Algorithms-Part-II-Exercises.docx
+++ b/09. ADVANCED GRAPH ALGORITHMS - PART II/Exercises/09. Advanced-Graph-Algorithms-Part-II-Exercises.docx
@@ -1,6 +1,6 @@
 
 <file path=word/document.xml><?xml version="1.0" encoding="utf-8"?>
-<w:document xmlns:wpc="http://schemas.microsoft.com/office/word/2010/wordprocessingCanvas" xmlns:cx="http://schemas.microsoft.com/office/drawing/2014/chartex" xmlns:cx1="http://schemas.microsoft.com/office/drawing/2015/9/8/chartex" xmlns:cx2="http://schemas.microsoft.com/office/drawing/2015/10/21/chartex" xmlns:cx3="http://schemas.microsoft.com/office/drawing/2016/5/9/chartex" xmlns:cx4="http://schemas.microsoft.com/office/drawing/2016/5/10/chartex" xmlns:cx5="http://schemas.microsoft.com/office/drawing/2016/5/11/chartex" xmlns:cx6="http://schemas.microsoft.com/office/drawing/2016/5/12/chartex" xmlns:cx7="http://schemas.microsoft.com/office/drawing/2016/5/13/chartex" xmlns:cx8="http://schemas.microsoft.com/office/drawing/2016/5/14/chartex" xmlns:mc="http://schemas.openxmlformats.org/markup-compatibility/2006" xmlns:aink="http://schemas.microsoft.com/office/drawing/2016/ink" xmlns:am3d="http://schemas.microsoft.com/office/drawing/2017/model3d" xmlns:o="urn:schemas-microsoft-com:office:office" xmlns:r="http://schemas.openxmlformats.org/officeDocument/2006/relationships" xmlns:m="http://schemas.openxmlformats.org/officeDocument/2006/math" xmlns:v="urn:schemas-microsoft-com:vml" xmlns:wp14="http://schemas.microsoft.com/office/word/2010/wordprocessingDrawing" xmlns:wp="http://schemas.openxmlformats.org/drawingml/2006/wordprocessingDrawing" xmlns:w10="urn:schemas-microsoft-com:office:word" xmlns:w="http://schemas.openxmlformats.org/wordprocessingml/2006/main" xmlns:w14="http://schemas.microsoft.com/office/word/2010/wordml" xmlns:w15="http://schemas.microsoft.com/office/word/2012/wordml" xmlns:w16cid="http://schemas.microsoft.com/office/word/2016/wordml/cid" xmlns:w16se="http://schemas.microsoft.com/office/word/2015/wordml/symex" xmlns:wpg="http://schemas.microsoft.com/office/word/2010/wordprocessingGroup" xmlns:wpi="http://schemas.microsoft.com/office/word/2010/wordprocessingInk" xmlns:wne="http://schemas.microsoft.com/office/word/2006/wordml" xmlns:wps="http://schemas.microsoft.com/office/word/2010/wordprocessingShape" mc:Ignorable="w14 w15 w16se w16cid wp14">
+<w:document xmlns:wpc="http://schemas.microsoft.com/office/word/2010/wordprocessingCanvas" xmlns:cx="http://schemas.microsoft.com/office/drawing/2014/chartex" xmlns:cx1="http://schemas.microsoft.com/office/drawing/2015/9/8/chartex" xmlns:cx2="http://schemas.microsoft.com/office/drawing/2015/10/21/chartex" xmlns:cx3="http://schemas.microsoft.com/office/drawing/2016/5/9/chartex" xmlns:cx4="http://schemas.microsoft.com/office/drawing/2016/5/10/chartex" xmlns:cx5="http://schemas.microsoft.com/office/drawing/2016/5/11/chartex" xmlns:cx6="http://schemas.microsoft.com/office/drawing/2016/5/12/chartex" xmlns:cx7="http://schemas.microsoft.com/office/drawing/2016/5/13/chartex" xmlns:cx8="http://schemas.microsoft.com/office/drawing/2016/5/14/chartex" xmlns:mc="http://schemas.openxmlformats.org/markup-compatibility/2006" xmlns:aink="http://schemas.microsoft.com/office/drawing/2016/ink" xmlns:am3d="http://schemas.microsoft.com/office/drawing/2017/model3d" xmlns:o="urn:schemas-microsoft-com:office:office" xmlns:r="http://schemas.openxmlformats.org/officeDocument/2006/relationships" xmlns:m="http://schemas.openxmlformats.org/officeDocument/2006/math" xmlns:v="urn:schemas-microsoft-com:vml" xmlns:wp14="http://schemas.microsoft.com/office/word/2010/wordprocessingDrawing" xmlns:wp="http://schemas.openxmlformats.org/drawingml/2006/wordprocessingDrawing" xmlns:w10="urn:schemas-microsoft-com:office:word" xmlns:w="http://schemas.openxmlformats.org/wordprocessingml/2006/main" xmlns:w14="http://schemas.microsoft.com/office/word/2010/wordml" xmlns:w15="http://schemas.microsoft.com/office/word/2012/wordml" xmlns:w16cex="http://schemas.microsoft.com/office/word/2018/wordml/cex" xmlns:w16cid="http://schemas.microsoft.com/office/word/2016/wordml/cid" xmlns:w16="http://schemas.microsoft.com/office/word/2018/wordml" xmlns:w16se="http://schemas.microsoft.com/office/word/2015/wordml/symex" xmlns:wpg="http://schemas.microsoft.com/office/word/2010/wordprocessingGroup" xmlns:wpi="http://schemas.microsoft.com/office/word/2010/wordprocessingInk" xmlns:wne="http://schemas.microsoft.com/office/word/2006/wordml" xmlns:wps="http://schemas.microsoft.com/office/word/2010/wordprocessingShape" mc:Ignorable="w14 w15 w16se w16cid w16 w16cex wp14">
   <w:body>
     <w:p>
       <w:pPr>
@@ -83,8 +83,6 @@
           <w:t>"Algortihms" course @ Software University</w:t>
         </w:r>
       </w:hyperlink>
-      <w:bookmarkStart w:id="0" w:name="_GoBack"/>
-      <w:bookmarkEnd w:id="0"/>
       <w:r>
         <w:t>.</w:t>
       </w:r>
@@ -2018,7 +2016,15 @@
         <w:t>bipartite graph</w:t>
       </w:r>
       <w:r>
-        <w:t xml:space="preserve"> where the left nodes are the persons and the right nodes are the tasks and edges show who is able to complete each task. Then we can add </w:t>
+        <w:t xml:space="preserve"> where the left nodes are the persons and the right nodes are the tasks and edges show who is able to complete each </w:t>
+      </w:r>
+      <w:proofErr w:type="gramStart"/>
+      <w:r>
+        <w:t>task.</w:t>
+      </w:r>
+      <w:proofErr w:type="gramEnd"/>
+      <w:r>
+        <w:t xml:space="preserve"> Then we can add </w:t>
       </w:r>
       <w:r>
         <w:rPr>
@@ -2058,7 +2064,7 @@
         </w:rPr>
         <w:lastRenderedPageBreak/>
         <w:drawing>
-          <wp:inline distT="0" distB="0" distL="0" distR="0" wp14:anchorId="27CCDA2B" wp14:editId="78DA5A2A">
+          <wp:inline distT="0" distB="0" distL="0" distR="0" wp14:anchorId="7FE91CD5" wp14:editId="2D04084C">
             <wp:extent cx="3765600" cy="1036800"/>
             <wp:effectExtent l="0" t="0" r="0" b="0"/>
             <wp:docPr id="114" name="Picture 114"/>
@@ -2183,7 +2189,7 @@
           <w:noProof/>
         </w:rPr>
         <w:drawing>
-          <wp:inline distT="0" distB="0" distL="0" distR="0" wp14:anchorId="317C38BB">
+          <wp:inline distT="0" distB="0" distL="0" distR="0" wp14:anchorId="0EBF1B43" wp14:editId="54859009">
             <wp:extent cx="2217600" cy="1116000"/>
             <wp:effectExtent l="0" t="0" r="0" b="0"/>
             <wp:docPr id="47" name="Picture 47"/>
@@ -2665,7 +2671,7 @@
                 <w:noProof/>
               </w:rPr>
               <w:drawing>
-                <wp:inline distT="0" distB="0" distL="0" distR="0" wp14:anchorId="09C90D2F" wp14:editId="010B82F1">
+                <wp:inline distT="0" distB="0" distL="0" distR="0" wp14:anchorId="22F39A0A" wp14:editId="76693344">
                   <wp:extent cx="2576344" cy="1296537"/>
                   <wp:effectExtent l="0" t="0" r="0" b="0"/>
                   <wp:docPr id="49" name="Picture 49"/>
@@ -3224,7 +3230,7 @@
                 <w:noProof/>
               </w:rPr>
               <w:drawing>
-                <wp:inline distT="0" distB="0" distL="0" distR="0" wp14:anchorId="31AB1A3D" wp14:editId="0C1A62F7">
+                <wp:inline distT="0" distB="0" distL="0" distR="0" wp14:anchorId="3CE0BC67" wp14:editId="14A88945">
                   <wp:extent cx="2654180" cy="1310185"/>
                   <wp:effectExtent l="0" t="0" r="0" b="0"/>
                   <wp:docPr id="50" name="Picture 50"/>
@@ -3384,7 +3390,7 @@
           <w:noProof/>
         </w:rPr>
         <w:drawing>
-          <wp:inline distT="0" distB="0" distL="0" distR="0" wp14:anchorId="590D8A2B" wp14:editId="777A67B0">
+          <wp:inline distT="0" distB="0" distL="0" distR="0" wp14:anchorId="20A6EB58" wp14:editId="3E9F4930">
             <wp:extent cx="4525200" cy="1386000"/>
             <wp:effectExtent l="0" t="0" r="0" b="0"/>
             <wp:docPr id="108" name="Picture 108"/>
@@ -3456,7 +3462,7 @@
           <w:noProof/>
         </w:rPr>
         <w:drawing>
-          <wp:inline distT="0" distB="0" distL="0" distR="0" wp14:anchorId="2DE8C380" wp14:editId="55A0C304">
+          <wp:inline distT="0" distB="0" distL="0" distR="0" wp14:anchorId="7FC79571" wp14:editId="26BD1C8B">
             <wp:extent cx="4741200" cy="1587600"/>
             <wp:effectExtent l="0" t="0" r="0" b="0"/>
             <wp:docPr id="109" name="Picture 109"/>
@@ -3535,7 +3541,7 @@
         </w:rPr>
         <w:lastRenderedPageBreak/>
         <w:drawing>
-          <wp:inline distT="0" distB="0" distL="0" distR="0" wp14:anchorId="13664F2A" wp14:editId="56F7C883">
+          <wp:inline distT="0" distB="0" distL="0" distR="0" wp14:anchorId="3FFCCA27" wp14:editId="5FE402D9">
             <wp:extent cx="4741200" cy="1807200"/>
             <wp:effectExtent l="0" t="0" r="0" b="0"/>
             <wp:docPr id="112" name="Picture 112"/>
@@ -3665,6 +3671,7 @@
                 <w:noProof/>
               </w:rPr>
             </w:pPr>
+            <w:bookmarkStart w:id="0" w:name="_GoBack"/>
             <w:r>
               <w:rPr>
                 <w:rFonts w:ascii="Consolas" w:hAnsi="Consolas" w:cs="Consolas"/>
@@ -4010,6 +4017,7 @@
               </w:rPr>
               <w:t>3 -&gt; 4</w:t>
             </w:r>
+            <w:bookmarkEnd w:id="0"/>
           </w:p>
         </w:tc>
         <w:tc>
@@ -4023,6 +4031,8 @@
                 <w:noProof/>
               </w:rPr>
             </w:pPr>
+            <w:bookmarkStart w:id="1" w:name="OLE_LINK1"/>
+            <w:bookmarkStart w:id="2" w:name="OLE_LINK2"/>
             <w:r>
               <w:rPr>
                 <w:rFonts w:ascii="Consolas" w:hAnsi="Consolas" w:cs="Consolas"/>
@@ -4031,6 +4041,8 @@
               <w:t>New edges needed: 4</w:t>
             </w:r>
           </w:p>
+          <w:bookmarkEnd w:id="1"/>
+          <w:bookmarkEnd w:id="2"/>
           <w:p>
             <w:pPr>
               <w:rPr>
@@ -4144,7 +4156,7 @@
 </file>
 
 <file path=word/endnotes.xml><?xml version="1.0" encoding="utf-8"?>
-<w:endnotes xmlns:wpc="http://schemas.microsoft.com/office/word/2010/wordprocessingCanvas" xmlns:cx="http://schemas.microsoft.com/office/drawing/2014/chartex" xmlns:cx1="http://schemas.microsoft.com/office/drawing/2015/9/8/chartex" xmlns:cx2="http://schemas.microsoft.com/office/drawing/2015/10/21/chartex" xmlns:cx3="http://schemas.microsoft.com/office/drawing/2016/5/9/chartex" xmlns:cx4="http://schemas.microsoft.com/office/drawing/2016/5/10/chartex" xmlns:cx5="http://schemas.microsoft.com/office/drawing/2016/5/11/chartex" xmlns:cx6="http://schemas.microsoft.com/office/drawing/2016/5/12/chartex" xmlns:cx7="http://schemas.microsoft.com/office/drawing/2016/5/13/chartex" xmlns:cx8="http://schemas.microsoft.com/office/drawing/2016/5/14/chartex" xmlns:mc="http://schemas.openxmlformats.org/markup-compatibility/2006" xmlns:aink="http://schemas.microsoft.com/office/drawing/2016/ink" xmlns:am3d="http://schemas.microsoft.com/office/drawing/2017/model3d" xmlns:o="urn:schemas-microsoft-com:office:office" xmlns:r="http://schemas.openxmlformats.org/officeDocument/2006/relationships" xmlns:m="http://schemas.openxmlformats.org/officeDocument/2006/math" xmlns:v="urn:schemas-microsoft-com:vml" xmlns:wp14="http://schemas.microsoft.com/office/word/2010/wordprocessingDrawing" xmlns:wp="http://schemas.openxmlformats.org/drawingml/2006/wordprocessingDrawing" xmlns:w10="urn:schemas-microsoft-com:office:word" xmlns:w="http://schemas.openxmlformats.org/wordprocessingml/2006/main" xmlns:w14="http://schemas.microsoft.com/office/word/2010/wordml" xmlns:w15="http://schemas.microsoft.com/office/word/2012/wordml" xmlns:w16cid="http://schemas.microsoft.com/office/word/2016/wordml/cid" xmlns:w16se="http://schemas.microsoft.com/office/word/2015/wordml/symex" xmlns:wpg="http://schemas.microsoft.com/office/word/2010/wordprocessingGroup" xmlns:wpi="http://schemas.microsoft.com/office/word/2010/wordprocessingInk" xmlns:wne="http://schemas.microsoft.com/office/word/2006/wordml" xmlns:wps="http://schemas.microsoft.com/office/word/2010/wordprocessingShape" mc:Ignorable="w14 w15 w16se w16cid wp14">
+<w:endnotes xmlns:wpc="http://schemas.microsoft.com/office/word/2010/wordprocessingCanvas" xmlns:cx="http://schemas.microsoft.com/office/drawing/2014/chartex" xmlns:cx1="http://schemas.microsoft.com/office/drawing/2015/9/8/chartex" xmlns:cx2="http://schemas.microsoft.com/office/drawing/2015/10/21/chartex" xmlns:cx3="http://schemas.microsoft.com/office/drawing/2016/5/9/chartex" xmlns:cx4="http://schemas.microsoft.com/office/drawing/2016/5/10/chartex" xmlns:cx5="http://schemas.microsoft.com/office/drawing/2016/5/11/chartex" xmlns:cx6="http://schemas.microsoft.com/office/drawing/2016/5/12/chartex" xmlns:cx7="http://schemas.microsoft.com/office/drawing/2016/5/13/chartex" xmlns:cx8="http://schemas.microsoft.com/office/drawing/2016/5/14/chartex" xmlns:mc="http://schemas.openxmlformats.org/markup-compatibility/2006" xmlns:aink="http://schemas.microsoft.com/office/drawing/2016/ink" xmlns:am3d="http://schemas.microsoft.com/office/drawing/2017/model3d" xmlns:o="urn:schemas-microsoft-com:office:office" xmlns:r="http://schemas.openxmlformats.org/officeDocument/2006/relationships" xmlns:m="http://schemas.openxmlformats.org/officeDocument/2006/math" xmlns:v="urn:schemas-microsoft-com:vml" xmlns:wp14="http://schemas.microsoft.com/office/word/2010/wordprocessingDrawing" xmlns:wp="http://schemas.openxmlformats.org/drawingml/2006/wordprocessingDrawing" xmlns:w10="urn:schemas-microsoft-com:office:word" xmlns:w="http://schemas.openxmlformats.org/wordprocessingml/2006/main" xmlns:w14="http://schemas.microsoft.com/office/word/2010/wordml" xmlns:w15="http://schemas.microsoft.com/office/word/2012/wordml" xmlns:w16cex="http://schemas.microsoft.com/office/word/2018/wordml/cex" xmlns:w16cid="http://schemas.microsoft.com/office/word/2016/wordml/cid" xmlns:w16="http://schemas.microsoft.com/office/word/2018/wordml" xmlns:w16se="http://schemas.microsoft.com/office/word/2015/wordml/symex" xmlns:wpg="http://schemas.microsoft.com/office/word/2010/wordprocessingGroup" xmlns:wpi="http://schemas.microsoft.com/office/word/2010/wordprocessingInk" xmlns:wne="http://schemas.microsoft.com/office/word/2006/wordml" xmlns:wps="http://schemas.microsoft.com/office/word/2010/wordprocessingShape" mc:Ignorable="w14 w15 w16se w16cid w16 w16cex wp14">
   <w:endnote w:type="separator" w:id="-1">
     <w:p>
       <w:pPr>
@@ -4169,7 +4181,7 @@
 </file>
 
 <file path=word/footer1.xml><?xml version="1.0" encoding="utf-8"?>
-<w:ftr xmlns:wpc="http://schemas.microsoft.com/office/word/2010/wordprocessingCanvas" xmlns:cx="http://schemas.microsoft.com/office/drawing/2014/chartex" xmlns:cx1="http://schemas.microsoft.com/office/drawing/2015/9/8/chartex" xmlns:cx2="http://schemas.microsoft.com/office/drawing/2015/10/21/chartex" xmlns:cx3="http://schemas.microsoft.com/office/drawing/2016/5/9/chartex" xmlns:cx4="http://schemas.microsoft.com/office/drawing/2016/5/10/chartex" xmlns:cx5="http://schemas.microsoft.com/office/drawing/2016/5/11/chartex" xmlns:cx6="http://schemas.microsoft.com/office/drawing/2016/5/12/chartex" xmlns:cx7="http://schemas.microsoft.com/office/drawing/2016/5/13/chartex" xmlns:cx8="http://schemas.microsoft.com/office/drawing/2016/5/14/chartex" xmlns:mc="http://schemas.openxmlformats.org/markup-compatibility/2006" xmlns:aink="http://schemas.microsoft.com/office/drawing/2016/ink" xmlns:am3d="http://schemas.microsoft.com/office/drawing/2017/model3d" xmlns:o="urn:schemas-microsoft-com:office:office" xmlns:r="http://schemas.openxmlformats.org/officeDocument/2006/relationships" xmlns:m="http://schemas.openxmlformats.org/officeDocument/2006/math" xmlns:v="urn:schemas-microsoft-com:vml" xmlns:wp14="http://schemas.microsoft.com/office/word/2010/wordprocessingDrawing" xmlns:wp="http://schemas.openxmlformats.org/drawingml/2006/wordprocessingDrawing" xmlns:w10="urn:schemas-microsoft-com:office:word" xmlns:w="http://schemas.openxmlformats.org/wordprocessingml/2006/main" xmlns:w14="http://schemas.microsoft.com/office/word/2010/wordml" xmlns:w15="http://schemas.microsoft.com/office/word/2012/wordml" xmlns:w16cid="http://schemas.microsoft.com/office/word/2016/wordml/cid" xmlns:w16se="http://schemas.microsoft.com/office/word/2015/wordml/symex" xmlns:wpg="http://schemas.microsoft.com/office/word/2010/wordprocessingGroup" xmlns:wpi="http://schemas.microsoft.com/office/word/2010/wordprocessingInk" xmlns:wne="http://schemas.microsoft.com/office/word/2006/wordml" xmlns:wps="http://schemas.microsoft.com/office/word/2010/wordprocessingShape" mc:Ignorable="w14 w15 w16se w16cid wp14">
+<w:ftr xmlns:wpc="http://schemas.microsoft.com/office/word/2010/wordprocessingCanvas" xmlns:cx="http://schemas.microsoft.com/office/drawing/2014/chartex" xmlns:cx1="http://schemas.microsoft.com/office/drawing/2015/9/8/chartex" xmlns:cx2="http://schemas.microsoft.com/office/drawing/2015/10/21/chartex" xmlns:cx3="http://schemas.microsoft.com/office/drawing/2016/5/9/chartex" xmlns:cx4="http://schemas.microsoft.com/office/drawing/2016/5/10/chartex" xmlns:cx5="http://schemas.microsoft.com/office/drawing/2016/5/11/chartex" xmlns:cx6="http://schemas.microsoft.com/office/drawing/2016/5/12/chartex" xmlns:cx7="http://schemas.microsoft.com/office/drawing/2016/5/13/chartex" xmlns:cx8="http://schemas.microsoft.com/office/drawing/2016/5/14/chartex" xmlns:mc="http://schemas.openxmlformats.org/markup-compatibility/2006" xmlns:aink="http://schemas.microsoft.com/office/drawing/2016/ink" xmlns:am3d="http://schemas.microsoft.com/office/drawing/2017/model3d" xmlns:o="urn:schemas-microsoft-com:office:office" xmlns:r="http://schemas.openxmlformats.org/officeDocument/2006/relationships" xmlns:m="http://schemas.openxmlformats.org/officeDocument/2006/math" xmlns:v="urn:schemas-microsoft-com:vml" xmlns:wp14="http://schemas.microsoft.com/office/word/2010/wordprocessingDrawing" xmlns:wp="http://schemas.openxmlformats.org/drawingml/2006/wordprocessingDrawing" xmlns:w10="urn:schemas-microsoft-com:office:word" xmlns:w="http://schemas.openxmlformats.org/wordprocessingml/2006/main" xmlns:w14="http://schemas.microsoft.com/office/word/2010/wordml" xmlns:w15="http://schemas.microsoft.com/office/word/2012/wordml" xmlns:w16cex="http://schemas.microsoft.com/office/word/2018/wordml/cex" xmlns:w16cid="http://schemas.microsoft.com/office/word/2016/wordml/cid" xmlns:w16="http://schemas.microsoft.com/office/word/2018/wordml" xmlns:w16se="http://schemas.microsoft.com/office/word/2015/wordml/symex" xmlns:wpg="http://schemas.microsoft.com/office/word/2010/wordprocessingGroup" xmlns:wpi="http://schemas.microsoft.com/office/word/2010/wordprocessingInk" xmlns:wne="http://schemas.microsoft.com/office/word/2006/wordml" xmlns:wps="http://schemas.microsoft.com/office/word/2010/wordprocessingShape" mc:Ignorable="w14 w15 w16se w16cid w16 w16cex wp14">
   <w:p>
     <w:pPr>
       <w:pStyle w:val="Footer"/>
@@ -4178,7 +4190,7 @@
       <w:rPr>
         <w:noProof/>
       </w:rPr>
-      <w:pict>
+      <w:pict w14:anchorId="24164365">
         <v:shapetype id="_x0000_t202" coordsize="21600,21600" o:spt="202" path="m,l,21600r21600,l21600,xe">
           <v:stroke joinstyle="miter"/>
           <v:path gradientshapeok="t" o:connecttype="rect"/>
@@ -4207,7 +4219,7 @@
       <w:rPr>
         <w:noProof/>
       </w:rPr>
-      <w:pict>
+      <w:pict w14:anchorId="05244FA3">
         <v:shape id="Text Box 3" o:spid="_x0000_s2052" type="#_x0000_t202" style="position:absolute;margin-left:446.5pt;margin-top:33.55pt;width:70.9pt;height:15.95pt;z-index:251662336;visibility:visible;mso-width-relative:margin;mso-height-relative:margin;v-text-anchor:middle" o:gfxdata="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" filled="f" stroked="f" strokeweight=".5pt">
           <v:textbox inset="0,0,0,0">
             <w:txbxContent>
@@ -4270,31 +4282,16 @@
                   </w:rPr>
                   <w:t xml:space="preserve"> of </w:t>
                 </w:r>
-                <w:r>
-                  <w:fldChar w:fldCharType="begin"/>
-                </w:r>
-                <w:r>
-                  <w:instrText xml:space="preserve"> NUMPAGES   \* MERGEFORMAT </w:instrText>
-                </w:r>
-                <w:r>
-                  <w:fldChar w:fldCharType="separate"/>
-                </w:r>
-                <w:r>
-                  <w:rPr>
-                    <w:noProof/>
-                    <w:sz w:val="18"/>
-                    <w:szCs w:val="18"/>
-                  </w:rPr>
-                  <w:t>4</w:t>
-                </w:r>
-                <w:r>
-                  <w:rPr>
-                    <w:noProof/>
-                    <w:sz w:val="18"/>
-                    <w:szCs w:val="18"/>
-                  </w:rPr>
-                  <w:fldChar w:fldCharType="end"/>
-                </w:r>
+                <w:fldSimple w:instr=" NUMPAGES   \* MERGEFORMAT ">
+                  <w:r>
+                    <w:rPr>
+                      <w:noProof/>
+                      <w:sz w:val="18"/>
+                      <w:szCs w:val="18"/>
+                    </w:rPr>
+                    <w:t>4</w:t>
+                  </w:r>
+                </w:fldSimple>
               </w:p>
             </w:txbxContent>
           </v:textbox>
@@ -4308,7 +4305,7 @@
         <w:sz w:val="24"/>
         <w:szCs w:val="24"/>
       </w:rPr>
-      <w:pict>
+      <w:pict w14:anchorId="5D0FE0CD">
         <v:shape id="Text Box 17" o:spid="_x0000_s2051" type="#_x0000_t202" style="position:absolute;margin-left:124.2pt;margin-top:13.9pt;width:396.3pt;height:40.45pt;z-index:251654144;visibility:visible;mso-wrap-distance-top:3.6pt;mso-wrap-distance-bottom:3.6pt;mso-width-relative:margin;mso-height-relative:margin" o:gfxdata="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" filled="f" stroked="f">
           <v:textbox inset=".5mm,1.2mm,.5mm,.5mm">
             <w:txbxContent>
@@ -4393,7 +4390,7 @@
                     <w:szCs w:val="20"/>
                   </w:rPr>
                   <w:drawing>
-                    <wp:inline distT="0" distB="0" distL="0" distR="0">
+                    <wp:inline distT="0" distB="0" distL="0" distR="0" wp14:anchorId="7BAAF0CD" wp14:editId="67E4EC45">
                       <wp:extent cx="200025" cy="200025"/>
                       <wp:effectExtent l="0" t="0" r="9525" b="9525"/>
                       <wp:docPr id="31" name="Picture 31">
@@ -4444,7 +4441,7 @@
                     <w:szCs w:val="20"/>
                   </w:rPr>
                   <w:drawing>
-                    <wp:inline distT="0" distB="0" distL="0" distR="0">
+                    <wp:inline distT="0" distB="0" distL="0" distR="0" wp14:anchorId="54490063" wp14:editId="0FA0B055">
                       <wp:extent cx="200025" cy="200025"/>
                       <wp:effectExtent l="0" t="0" r="9525" b="9525"/>
                       <wp:docPr id="32" name="Picture 32">
@@ -4495,7 +4492,7 @@
                     <w:szCs w:val="20"/>
                   </w:rPr>
                   <w:drawing>
-                    <wp:inline distT="0" distB="0" distL="0" distR="0">
+                    <wp:inline distT="0" distB="0" distL="0" distR="0" wp14:anchorId="2299629B" wp14:editId="716890D9">
                       <wp:extent cx="200025" cy="200025"/>
                       <wp:effectExtent l="0" t="0" r="9525" b="9525"/>
                       <wp:docPr id="33" name="Picture 33">
@@ -4546,7 +4543,7 @@
                     <w:szCs w:val="20"/>
                   </w:rPr>
                   <w:drawing>
-                    <wp:inline distT="0" distB="0" distL="0" distR="0">
+                    <wp:inline distT="0" distB="0" distL="0" distR="0" wp14:anchorId="5389CC0B" wp14:editId="68659B89">
                       <wp:extent cx="200025" cy="200025"/>
                       <wp:effectExtent l="0" t="0" r="9525" b="9525"/>
                       <wp:docPr id="34" name="Picture 34">
@@ -4597,7 +4594,7 @@
                     <w:szCs w:val="20"/>
                   </w:rPr>
                   <w:drawing>
-                    <wp:inline distT="0" distB="0" distL="0" distR="0">
+                    <wp:inline distT="0" distB="0" distL="0" distR="0" wp14:anchorId="1D0CB2EF" wp14:editId="0B393E57">
                       <wp:extent cx="200025" cy="200025"/>
                       <wp:effectExtent l="0" t="0" r="9525" b="9525"/>
                       <wp:docPr id="35" name="Picture 35">
@@ -4648,7 +4645,7 @@
                     <w:szCs w:val="20"/>
                   </w:rPr>
                   <w:drawing>
-                    <wp:inline distT="0" distB="0" distL="0" distR="0">
+                    <wp:inline distT="0" distB="0" distL="0" distR="0" wp14:anchorId="2E1935F8" wp14:editId="183844EF">
                       <wp:extent cx="200025" cy="200025"/>
                       <wp:effectExtent l="0" t="0" r="9525" b="9525"/>
                       <wp:docPr id="36" name="Picture 36">
@@ -4699,7 +4696,7 @@
                     <w:szCs w:val="20"/>
                   </w:rPr>
                   <w:drawing>
-                    <wp:inline distT="0" distB="0" distL="0" distR="0">
+                    <wp:inline distT="0" distB="0" distL="0" distR="0" wp14:anchorId="41B9567F" wp14:editId="7E381F86">
                       <wp:extent cx="200025" cy="200025"/>
                       <wp:effectExtent l="0" t="0" r="9525" b="9525"/>
                       <wp:docPr id="37" name="Picture 37">
@@ -4750,7 +4747,7 @@
                     <w:szCs w:val="20"/>
                   </w:rPr>
                   <w:drawing>
-                    <wp:inline distT="0" distB="0" distL="0" distR="0">
+                    <wp:inline distT="0" distB="0" distL="0" distR="0" wp14:anchorId="4A1E4C45" wp14:editId="0760BED3">
                       <wp:extent cx="200025" cy="200025"/>
                       <wp:effectExtent l="0" t="0" r="9525" b="9525"/>
                       <wp:docPr id="38" name="Picture 38">
@@ -4801,7 +4798,7 @@
                     <w:szCs w:val="20"/>
                   </w:rPr>
                   <w:drawing>
-                    <wp:inline distT="0" distB="0" distL="0" distR="0">
+                    <wp:inline distT="0" distB="0" distL="0" distR="0" wp14:anchorId="25854A45" wp14:editId="057EF397">
                       <wp:extent cx="200025" cy="200025"/>
                       <wp:effectExtent l="0" t="0" r="9525" b="9525"/>
                       <wp:docPr id="39" name="Picture 39">
@@ -4852,7 +4849,7 @@
                     <w:szCs w:val="20"/>
                   </w:rPr>
                   <w:drawing>
-                    <wp:inline distT="0" distB="0" distL="0" distR="0">
+                    <wp:inline distT="0" distB="0" distL="0" distR="0" wp14:anchorId="72539602" wp14:editId="0BAEC6BD">
                       <wp:extent cx="200025" cy="200025"/>
                       <wp:effectExtent l="0" t="0" r="9525" b="9525"/>
                       <wp:docPr id="40" name="Picture 40">
@@ -4900,7 +4897,7 @@
       <w:rPr>
         <w:noProof/>
       </w:rPr>
-      <w:pict>
+      <w:pict w14:anchorId="45300857">
         <v:line id="Straight Connector 1" o:spid="_x0000_s2050" style="position:absolute;flip:y;z-index:251660288;visibility:visible;mso-width-relative:margin;mso-height-relative:margin" from="-.35pt,11.2pt" to="520.45pt,11.2pt" o:gfxdata="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" strokecolor="#f37123" strokeweight="1pt">
           <v:stroke endcap="round"/>
         </v:line>
@@ -4910,7 +4907,7 @@
       <w:rPr>
         <w:noProof/>
       </w:rPr>
-      <w:pict>
+      <w:pict w14:anchorId="5EBCD2B6">
         <v:shape id="Text Box 4" o:spid="_x0000_s2049" type="#_x0000_t202" style="position:absolute;margin-left:1pt;margin-top:13.75pt;width:123.1pt;height:40.45pt;z-index:251658240;visibility:visible;mso-wrap-distance-top:3.6pt;mso-wrap-distance-bottom:3.6pt;mso-width-relative:margin;mso-height-relative:margin" o:gfxdata="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" filled="f" stroked="f">
           <v:textbox inset=".5mm,.5mm,.5mm,.5mm">
             <w:txbxContent>
@@ -4925,7 +4922,7 @@
                     <w:szCs w:val="20"/>
                   </w:rPr>
                   <w:drawing>
-                    <wp:inline distT="0" distB="0" distL="0" distR="0">
+                    <wp:inline distT="0" distB="0" distL="0" distR="0" wp14:anchorId="4B0AE573" wp14:editId="7C114DBB">
                       <wp:extent cx="1360800" cy="439200"/>
                       <wp:effectExtent l="0" t="0" r="0" b="0"/>
                       <wp:docPr id="41" name="Picture 41">
@@ -4997,7 +4994,7 @@
 </file>
 
 <file path=word/footnotes.xml><?xml version="1.0" encoding="utf-8"?>
-<w:footnotes xmlns:wpc="http://schemas.microsoft.com/office/word/2010/wordprocessingCanvas" xmlns:cx="http://schemas.microsoft.com/office/drawing/2014/chartex" xmlns:cx1="http://schemas.microsoft.com/office/drawing/2015/9/8/chartex" xmlns:cx2="http://schemas.microsoft.com/office/drawing/2015/10/21/chartex" xmlns:cx3="http://schemas.microsoft.com/office/drawing/2016/5/9/chartex" xmlns:cx4="http://schemas.microsoft.com/office/drawing/2016/5/10/chartex" xmlns:cx5="http://schemas.microsoft.com/office/drawing/2016/5/11/chartex" xmlns:cx6="http://schemas.microsoft.com/office/drawing/2016/5/12/chartex" xmlns:cx7="http://schemas.microsoft.com/office/drawing/2016/5/13/chartex" xmlns:cx8="http://schemas.microsoft.com/office/drawing/2016/5/14/chartex" xmlns:mc="http://schemas.openxmlformats.org/markup-compatibility/2006" xmlns:aink="http://schemas.microsoft.com/office/drawing/2016/ink" xmlns:am3d="http://schemas.microsoft.com/office/drawing/2017/model3d" xmlns:o="urn:schemas-microsoft-com:office:office" xmlns:r="http://schemas.openxmlformats.org/officeDocument/2006/relationships" xmlns:m="http://schemas.openxmlformats.org/officeDocument/2006/math" xmlns:v="urn:schemas-microsoft-com:vml" xmlns:wp14="http://schemas.microsoft.com/office/word/2010/wordprocessingDrawing" xmlns:wp="http://schemas.openxmlformats.org/drawingml/2006/wordprocessingDrawing" xmlns:w10="urn:schemas-microsoft-com:office:word" xmlns:w="http://schemas.openxmlformats.org/wordprocessingml/2006/main" xmlns:w14="http://schemas.microsoft.com/office/word/2010/wordml" xmlns:w15="http://schemas.microsoft.com/office/word/2012/wordml" xmlns:w16cid="http://schemas.microsoft.com/office/word/2016/wordml/cid" xmlns:w16se="http://schemas.microsoft.com/office/word/2015/wordml/symex" xmlns:wpg="http://schemas.microsoft.com/office/word/2010/wordprocessingGroup" xmlns:wpi="http://schemas.microsoft.com/office/word/2010/wordprocessingInk" xmlns:wne="http://schemas.microsoft.com/office/word/2006/wordml" xmlns:wps="http://schemas.microsoft.com/office/word/2010/wordprocessingShape" mc:Ignorable="w14 w15 w16se w16cid wp14">
+<w:footnotes xmlns:wpc="http://schemas.microsoft.com/office/word/2010/wordprocessingCanvas" xmlns:cx="http://schemas.microsoft.com/office/drawing/2014/chartex" xmlns:cx1="http://schemas.microsoft.com/office/drawing/2015/9/8/chartex" xmlns:cx2="http://schemas.microsoft.com/office/drawing/2015/10/21/chartex" xmlns:cx3="http://schemas.microsoft.com/office/drawing/2016/5/9/chartex" xmlns:cx4="http://schemas.microsoft.com/office/drawing/2016/5/10/chartex" xmlns:cx5="http://schemas.microsoft.com/office/drawing/2016/5/11/chartex" xmlns:cx6="http://schemas.microsoft.com/office/drawing/2016/5/12/chartex" xmlns:cx7="http://schemas.microsoft.com/office/drawing/2016/5/13/chartex" xmlns:cx8="http://schemas.microsoft.com/office/drawing/2016/5/14/chartex" xmlns:mc="http://schemas.openxmlformats.org/markup-compatibility/2006" xmlns:aink="http://schemas.microsoft.com/office/drawing/2016/ink" xmlns:am3d="http://schemas.microsoft.com/office/drawing/2017/model3d" xmlns:o="urn:schemas-microsoft-com:office:office" xmlns:r="http://schemas.openxmlformats.org/officeDocument/2006/relationships" xmlns:m="http://schemas.openxmlformats.org/officeDocument/2006/math" xmlns:v="urn:schemas-microsoft-com:vml" xmlns:wp14="http://schemas.microsoft.com/office/word/2010/wordprocessingDrawing" xmlns:wp="http://schemas.openxmlformats.org/drawingml/2006/wordprocessingDrawing" xmlns:w10="urn:schemas-microsoft-com:office:word" xmlns:w="http://schemas.openxmlformats.org/wordprocessingml/2006/main" xmlns:w14="http://schemas.microsoft.com/office/word/2010/wordml" xmlns:w15="http://schemas.microsoft.com/office/word/2012/wordml" xmlns:w16cex="http://schemas.microsoft.com/office/word/2018/wordml/cex" xmlns:w16cid="http://schemas.microsoft.com/office/word/2016/wordml/cid" xmlns:w16="http://schemas.microsoft.com/office/word/2018/wordml" xmlns:w16se="http://schemas.microsoft.com/office/word/2015/wordml/symex" xmlns:wpg="http://schemas.microsoft.com/office/word/2010/wordprocessingGroup" xmlns:wpi="http://schemas.microsoft.com/office/word/2010/wordprocessingInk" xmlns:wne="http://schemas.microsoft.com/office/word/2006/wordml" xmlns:wps="http://schemas.microsoft.com/office/word/2010/wordprocessingShape" mc:Ignorable="w14 w15 w16se w16cid w16 w16cex wp14">
   <w:footnote w:type="separator" w:id="-1">
     <w:p>
       <w:pPr>
@@ -5022,7 +5019,7 @@
 </file>
 
 <file path=word/header1.xml><?xml version="1.0" encoding="utf-8"?>
-<w:hdr xmlns:wpc="http://schemas.microsoft.com/office/word/2010/wordprocessingCanvas" xmlns:cx="http://schemas.microsoft.com/office/drawing/2014/chartex" xmlns:cx1="http://schemas.microsoft.com/office/drawing/2015/9/8/chartex" xmlns:cx2="http://schemas.microsoft.com/office/drawing/2015/10/21/chartex" xmlns:cx3="http://schemas.microsoft.com/office/drawing/2016/5/9/chartex" xmlns:cx4="http://schemas.microsoft.com/office/drawing/2016/5/10/chartex" xmlns:cx5="http://schemas.microsoft.com/office/drawing/2016/5/11/chartex" xmlns:cx6="http://schemas.microsoft.com/office/drawing/2016/5/12/chartex" xmlns:cx7="http://schemas.microsoft.com/office/drawing/2016/5/13/chartex" xmlns:cx8="http://schemas.microsoft.com/office/drawing/2016/5/14/chartex" xmlns:mc="http://schemas.openxmlformats.org/markup-compatibility/2006" xmlns:aink="http://schemas.microsoft.com/office/drawing/2016/ink" xmlns:am3d="http://schemas.microsoft.com/office/drawing/2017/model3d" xmlns:o="urn:schemas-microsoft-com:office:office" xmlns:r="http://schemas.openxmlformats.org/officeDocument/2006/relationships" xmlns:m="http://schemas.openxmlformats.org/officeDocument/2006/math" xmlns:v="urn:schemas-microsoft-com:vml" xmlns:wp14="http://schemas.microsoft.com/office/word/2010/wordprocessingDrawing" xmlns:wp="http://schemas.openxmlformats.org/drawingml/2006/wordprocessingDrawing" xmlns:w10="urn:schemas-microsoft-com:office:word" xmlns:w="http://schemas.openxmlformats.org/wordprocessingml/2006/main" xmlns:w14="http://schemas.microsoft.com/office/word/2010/wordml" xmlns:w15="http://schemas.microsoft.com/office/word/2012/wordml" xmlns:w16cid="http://schemas.microsoft.com/office/word/2016/wordml/cid" xmlns:w16se="http://schemas.microsoft.com/office/word/2015/wordml/symex" xmlns:wpg="http://schemas.microsoft.com/office/word/2010/wordprocessingGroup" xmlns:wpi="http://schemas.microsoft.com/office/word/2010/wordprocessingInk" xmlns:wne="http://schemas.microsoft.com/office/word/2006/wordml" xmlns:wps="http://schemas.microsoft.com/office/word/2010/wordprocessingShape" mc:Ignorable="w14 w15 w16se w16cid wp14">
+<w:hdr xmlns:wpc="http://schemas.microsoft.com/office/word/2010/wordprocessingCanvas" xmlns:cx="http://schemas.microsoft.com/office/drawing/2014/chartex" xmlns:cx1="http://schemas.microsoft.com/office/drawing/2015/9/8/chartex" xmlns:cx2="http://schemas.microsoft.com/office/drawing/2015/10/21/chartex" xmlns:cx3="http://schemas.microsoft.com/office/drawing/2016/5/9/chartex" xmlns:cx4="http://schemas.microsoft.com/office/drawing/2016/5/10/chartex" xmlns:cx5="http://schemas.microsoft.com/office/drawing/2016/5/11/chartex" xmlns:cx6="http://schemas.microsoft.com/office/drawing/2016/5/12/chartex" xmlns:cx7="http://schemas.microsoft.com/office/drawing/2016/5/13/chartex" xmlns:cx8="http://schemas.microsoft.com/office/drawing/2016/5/14/chartex" xmlns:mc="http://schemas.openxmlformats.org/markup-compatibility/2006" xmlns:aink="http://schemas.microsoft.com/office/drawing/2016/ink" xmlns:am3d="http://schemas.microsoft.com/office/drawing/2017/model3d" xmlns:o="urn:schemas-microsoft-com:office:office" xmlns:r="http://schemas.openxmlformats.org/officeDocument/2006/relationships" xmlns:m="http://schemas.openxmlformats.org/officeDocument/2006/math" xmlns:v="urn:schemas-microsoft-com:vml" xmlns:wp14="http://schemas.microsoft.com/office/word/2010/wordprocessingDrawing" xmlns:wp="http://schemas.openxmlformats.org/drawingml/2006/wordprocessingDrawing" xmlns:w10="urn:schemas-microsoft-com:office:word" xmlns:w="http://schemas.openxmlformats.org/wordprocessingml/2006/main" xmlns:w14="http://schemas.microsoft.com/office/word/2010/wordml" xmlns:w15="http://schemas.microsoft.com/office/word/2012/wordml" xmlns:w16cex="http://schemas.microsoft.com/office/word/2018/wordml/cex" xmlns:w16cid="http://schemas.microsoft.com/office/word/2016/wordml/cid" xmlns:w16="http://schemas.microsoft.com/office/word/2018/wordml" xmlns:w16se="http://schemas.microsoft.com/office/word/2015/wordml/symex" xmlns:wpg="http://schemas.microsoft.com/office/word/2010/wordprocessingGroup" xmlns:wpi="http://schemas.microsoft.com/office/word/2010/wordprocessingInk" xmlns:wne="http://schemas.microsoft.com/office/word/2006/wordml" xmlns:wps="http://schemas.microsoft.com/office/word/2010/wordprocessingShape" mc:Ignorable="w14 w15 w16se w16cid w16 w16cex wp14">
   <w:p>
     <w:pPr>
       <w:pStyle w:val="Header"/>
@@ -5033,7 +5030,7 @@
 </file>
 
 <file path=word/numbering.xml><?xml version="1.0" encoding="utf-8"?>
-<w:numbering xmlns:wpc="http://schemas.microsoft.com/office/word/2010/wordprocessingCanvas" xmlns:cx="http://schemas.microsoft.com/office/drawing/2014/chartex" xmlns:cx1="http://schemas.microsoft.com/office/drawing/2015/9/8/chartex" xmlns:cx2="http://schemas.microsoft.com/office/drawing/2015/10/21/chartex" xmlns:cx3="http://schemas.microsoft.com/office/drawing/2016/5/9/chartex" xmlns:cx4="http://schemas.microsoft.com/office/drawing/2016/5/10/chartex" xmlns:cx5="http://schemas.microsoft.com/office/drawing/2016/5/11/chartex" xmlns:cx6="http://schemas.microsoft.com/office/drawing/2016/5/12/chartex" xmlns:cx7="http://schemas.microsoft.com/office/drawing/2016/5/13/chartex" xmlns:cx8="http://schemas.microsoft.com/office/drawing/2016/5/14/chartex" xmlns:mc="http://schemas.openxmlformats.org/markup-compatibility/2006" xmlns:aink="http://schemas.microsoft.com/office/drawing/2016/ink" xmlns:am3d="http://schemas.microsoft.com/office/drawing/2017/model3d" xmlns:o="urn:schemas-microsoft-com:office:office" xmlns:r="http://schemas.openxmlformats.org/officeDocument/2006/relationships" xmlns:m="http://schemas.openxmlformats.org/officeDocument/2006/math" xmlns:v="urn:schemas-microsoft-com:vml" xmlns:wp14="http://schemas.microsoft.com/office/word/2010/wordprocessingDrawing" xmlns:wp="http://schemas.openxmlformats.org/drawingml/2006/wordprocessingDrawing" xmlns:w10="urn:schemas-microsoft-com:office:word" xmlns:w="http://schemas.openxmlformats.org/wordprocessingml/2006/main" xmlns:w14="http://schemas.microsoft.com/office/word/2010/wordml" xmlns:w15="http://schemas.microsoft.com/office/word/2012/wordml" xmlns:w16cid="http://schemas.microsoft.com/office/word/2016/wordml/cid" xmlns:w16se="http://schemas.microsoft.com/office/word/2015/wordml/symex" xmlns:wpg="http://schemas.microsoft.com/office/word/2010/wordprocessingGroup" xmlns:wpi="http://schemas.microsoft.com/office/word/2010/wordprocessingInk" xmlns:wne="http://schemas.microsoft.com/office/word/2006/wordml" xmlns:wps="http://schemas.microsoft.com/office/word/2010/wordprocessingShape" mc:Ignorable="w14 w15 w16se w16cid wp14">
+<w:numbering xmlns:wpc="http://schemas.microsoft.com/office/word/2010/wordprocessingCanvas" xmlns:cx="http://schemas.microsoft.com/office/drawing/2014/chartex" xmlns:cx1="http://schemas.microsoft.com/office/drawing/2015/9/8/chartex" xmlns:cx2="http://schemas.microsoft.com/office/drawing/2015/10/21/chartex" xmlns:cx3="http://schemas.microsoft.com/office/drawing/2016/5/9/chartex" xmlns:cx4="http://schemas.microsoft.com/office/drawing/2016/5/10/chartex" xmlns:cx5="http://schemas.microsoft.com/office/drawing/2016/5/11/chartex" xmlns:cx6="http://schemas.microsoft.com/office/drawing/2016/5/12/chartex" xmlns:cx7="http://schemas.microsoft.com/office/drawing/2016/5/13/chartex" xmlns:cx8="http://schemas.microsoft.com/office/drawing/2016/5/14/chartex" xmlns:mc="http://schemas.openxmlformats.org/markup-compatibility/2006" xmlns:aink="http://schemas.microsoft.com/office/drawing/2016/ink" xmlns:am3d="http://schemas.microsoft.com/office/drawing/2017/model3d" xmlns:o="urn:schemas-microsoft-com:office:office" xmlns:r="http://schemas.openxmlformats.org/officeDocument/2006/relationships" xmlns:m="http://schemas.openxmlformats.org/officeDocument/2006/math" xmlns:v="urn:schemas-microsoft-com:vml" xmlns:wp14="http://schemas.microsoft.com/office/word/2010/wordprocessingDrawing" xmlns:wp="http://schemas.openxmlformats.org/drawingml/2006/wordprocessingDrawing" xmlns:w10="urn:schemas-microsoft-com:office:word" xmlns:w="http://schemas.openxmlformats.org/wordprocessingml/2006/main" xmlns:w14="http://schemas.microsoft.com/office/word/2010/wordml" xmlns:w15="http://schemas.microsoft.com/office/word/2012/wordml" xmlns:w16cex="http://schemas.microsoft.com/office/word/2018/wordml/cex" xmlns:w16cid="http://schemas.microsoft.com/office/word/2016/wordml/cid" xmlns:w16="http://schemas.microsoft.com/office/word/2018/wordml" xmlns:w16se="http://schemas.microsoft.com/office/word/2015/wordml/symex" xmlns:wpg="http://schemas.microsoft.com/office/word/2010/wordprocessingGroup" xmlns:wpi="http://schemas.microsoft.com/office/word/2010/wordprocessingInk" xmlns:wne="http://schemas.microsoft.com/office/word/2006/wordml" xmlns:wps="http://schemas.microsoft.com/office/word/2010/wordprocessingShape" mc:Ignorable="w14 w15 w16se w16cid w16 w16cex wp14">
   <w:abstractNum w:abstractNumId="0" w15:restartNumberingAfterBreak="0">
     <w:nsid w:val="009D2C7E"/>
     <w:multiLevelType w:val="hybridMultilevel"/>
@@ -6599,7 +6596,7 @@
 </file>
 
 <file path=word/styles.xml><?xml version="1.0" encoding="utf-8"?>
-<w:styles xmlns:mc="http://schemas.openxmlformats.org/markup-compatibility/2006" xmlns:r="http://schemas.openxmlformats.org/officeDocument/2006/relationships" xmlns:w="http://schemas.openxmlformats.org/wordprocessingml/2006/main" xmlns:w14="http://schemas.microsoft.com/office/word/2010/wordml" xmlns:w15="http://schemas.microsoft.com/office/word/2012/wordml" xmlns:w16cid="http://schemas.microsoft.com/office/word/2016/wordml/cid" xmlns:w16se="http://schemas.microsoft.com/office/word/2015/wordml/symex" mc:Ignorable="w14 w15 w16se w16cid">
+<w:styles xmlns:mc="http://schemas.openxmlformats.org/markup-compatibility/2006" xmlns:r="http://schemas.openxmlformats.org/officeDocument/2006/relationships" xmlns:w="http://schemas.openxmlformats.org/wordprocessingml/2006/main" xmlns:w14="http://schemas.microsoft.com/office/word/2010/wordml" xmlns:w15="http://schemas.microsoft.com/office/word/2012/wordml" xmlns:w16cex="http://schemas.microsoft.com/office/word/2018/wordml/cex" xmlns:w16cid="http://schemas.microsoft.com/office/word/2016/wordml/cid" xmlns:w16="http://schemas.microsoft.com/office/word/2018/wordml" xmlns:w16se="http://schemas.microsoft.com/office/word/2015/wordml/symex" mc:Ignorable="w14 w15 w16se w16cid w16 w16cex">
   <w:docDefaults>
     <w:rPrDefault>
       <w:rPr>
@@ -6615,7 +6612,7 @@
       </w:pPr>
     </w:pPrDefault>
   </w:docDefaults>
-  <w:latentStyles w:defLockedState="0" w:defUIPriority="99" w:defSemiHidden="0" w:defUnhideWhenUsed="0" w:defQFormat="0" w:count="375">
+  <w:latentStyles w:defLockedState="0" w:defUIPriority="99" w:defSemiHidden="0" w:defUnhideWhenUsed="0" w:defQFormat="0" w:count="376">
     <w:lsdException w:name="Normal" w:uiPriority="0" w:qFormat="1"/>
     <w:lsdException w:name="heading 1" w:uiPriority="9" w:qFormat="1"/>
     <w:lsdException w:name="heading 2" w:semiHidden="1" w:uiPriority="9" w:unhideWhenUsed="1" w:qFormat="1"/>
@@ -6721,7 +6718,6 @@
     <w:lsdException w:name="HTML Sample" w:semiHidden="1" w:unhideWhenUsed="1"/>
     <w:lsdException w:name="HTML Typewriter" w:semiHidden="1" w:unhideWhenUsed="1"/>
     <w:lsdException w:name="HTML Variable" w:semiHidden="1" w:unhideWhenUsed="1"/>
-    <w:lsdException w:name="Normal Table" w:semiHidden="1" w:unhideWhenUsed="1"/>
     <w:lsdException w:name="annotation subject" w:semiHidden="1" w:unhideWhenUsed="1"/>
     <w:lsdException w:name="No List" w:semiHidden="1" w:unhideWhenUsed="1"/>
     <w:lsdException w:name="Outline List 1" w:semiHidden="1" w:unhideWhenUsed="1"/>
@@ -6768,10 +6764,8 @@
     <w:lsdException w:name="Table Subtle 2" w:semiHidden="1" w:unhideWhenUsed="1"/>
     <w:lsdException w:name="Table Web 1" w:semiHidden="1" w:unhideWhenUsed="1"/>
     <w:lsdException w:name="Table Web 2" w:semiHidden="1" w:unhideWhenUsed="1"/>
-    <w:lsdException w:name="Table Web 3" w:semiHidden="1" w:unhideWhenUsed="1"/>
     <w:lsdException w:name="Balloon Text" w:semiHidden="1" w:unhideWhenUsed="1"/>
     <w:lsdException w:name="Table Grid" w:uiPriority="59"/>
-    <w:lsdException w:name="Table Theme" w:semiHidden="1" w:unhideWhenUsed="1"/>
     <w:lsdException w:name="Placeholder Text" w:semiHidden="1"/>
     <w:lsdException w:name="No Spacing" w:uiPriority="1"/>
     <w:lsdException w:name="Light Shading" w:uiPriority="60"/>
@@ -6991,6 +6985,7 @@
     <w:lsdException w:name="Smart Hyperlink" w:semiHidden="1" w:unhideWhenUsed="1"/>
     <w:lsdException w:name="Hashtag" w:semiHidden="1" w:unhideWhenUsed="1"/>
     <w:lsdException w:name="Unresolved Mention" w:semiHidden="1" w:unhideWhenUsed="1"/>
+    <w:lsdException w:name="Smart Link" w:semiHidden="1" w:unhideWhenUsed="1"/>
   </w:latentStyles>
   <w:style w:type="paragraph" w:default="1" w:styleId="Normal">
     <w:name w:val="Normal"/>
@@ -7713,7 +7708,7 @@
 </file>
 
 <file path=customXml/itemProps1.xml><?xml version="1.0" encoding="utf-8"?>
-<ds:datastoreItem xmlns:ds="http://schemas.openxmlformats.org/officeDocument/2006/customXml" ds:itemID="{BB800620-A9B0-489B-85C1-8EA9D88D758F}">
+<ds:datastoreItem xmlns:ds="http://schemas.openxmlformats.org/officeDocument/2006/customXml" ds:itemID="{5D6E9830-EBD6-41F2-85BA-64710CF6A4D2}">
   <ds:schemaRefs>
     <ds:schemaRef ds:uri="http://schemas.openxmlformats.org/officeDocument/2006/bibliography"/>
   </ds:schemaRefs>

</xml_diff>